<commit_message>
Changed Readme Name, Update STD and SDD
</commit_message>
<xml_diff>
--- a/Documentation/Software Design Descriptionver2.0.docx
+++ b/Documentation/Software Design Descriptionver2.0.docx
@@ -3769,14 +3769,12 @@
         <w:tab/>
         <w:t xml:space="preserve">There was a requirement update from our group meeting on 4/23. This included that the requirement of having a profile avatar was necessary. Design regarding this was </w:t>
       </w:r>
-      <w:proofErr w:type="spellStart"/>
-      <w:r>
-        <w:rPr>
-          <w:rFonts w:cstheme="minorHAnsi"/>
-        </w:rPr>
-        <w:t>layed</w:t>
-      </w:r>
-      <w:proofErr w:type="spellEnd"/>
+      <w:r>
+        <w:rPr>
+          <w:rFonts w:cstheme="minorHAnsi"/>
+        </w:rPr>
+        <w:t>laid</w:t>
+      </w:r>
       <w:r>
         <w:rPr>
           <w:rFonts w:cstheme="minorHAnsi"/>
@@ -3790,8 +3788,6 @@
         <w:lastRenderedPageBreak/>
         <w:t>can modify the avatar from the modify account page. The avatar will be displayed next to the user’s ‘about me’ text on the homepage of the application.</w:t>
       </w:r>
-      <w:bookmarkStart w:id="9" w:name="_GoBack"/>
-      <w:bookmarkEnd w:id="9"/>
     </w:p>
     <w:p>
       <w:pPr>
@@ -3800,14 +3796,14 @@
           <w:rFonts w:asciiTheme="minorHAnsi" w:hAnsiTheme="minorHAnsi" w:cstheme="minorHAnsi"/>
         </w:rPr>
       </w:pPr>
-      <w:bookmarkStart w:id="10" w:name="_Toc432621790"/>
+      <w:bookmarkStart w:id="9" w:name="_Toc432621790"/>
       <w:r>
         <w:rPr>
           <w:rFonts w:asciiTheme="minorHAnsi" w:hAnsiTheme="minorHAnsi" w:cstheme="minorHAnsi"/>
         </w:rPr>
         <w:t>Referenced documents</w:t>
       </w:r>
-      <w:bookmarkEnd w:id="10"/>
+      <w:bookmarkEnd w:id="9"/>
     </w:p>
     <w:p>
       <w:pPr>
@@ -4272,16 +4268,16 @@
           <w:rFonts w:asciiTheme="minorHAnsi" w:hAnsiTheme="minorHAnsi" w:cstheme="minorHAnsi"/>
         </w:rPr>
       </w:pPr>
-      <w:bookmarkStart w:id="11" w:name="3._CSCI-wide_design_decisions"/>
-      <w:bookmarkStart w:id="12" w:name="_Toc432621791"/>
+      <w:bookmarkStart w:id="10" w:name="3._CSCI-wide_design_decisions"/>
+      <w:bookmarkStart w:id="11" w:name="_Toc432621791"/>
+      <w:bookmarkEnd w:id="10"/>
+      <w:r>
+        <w:rPr>
+          <w:rFonts w:asciiTheme="minorHAnsi" w:hAnsiTheme="minorHAnsi" w:cstheme="minorHAnsi"/>
+        </w:rPr>
+        <w:t>CSCI-wide design decisions</w:t>
+      </w:r>
       <w:bookmarkEnd w:id="11"/>
-      <w:r>
-        <w:rPr>
-          <w:rFonts w:asciiTheme="minorHAnsi" w:hAnsiTheme="minorHAnsi" w:cstheme="minorHAnsi"/>
-        </w:rPr>
-        <w:t>CSCI-wide design decisions</w:t>
-      </w:r>
-      <w:bookmarkEnd w:id="12"/>
     </w:p>
     <w:p>
       <w:pPr>
@@ -8040,18 +8036,18 @@
           <w:rFonts w:asciiTheme="minorHAnsi" w:hAnsiTheme="minorHAnsi" w:cstheme="minorHAnsi"/>
         </w:rPr>
       </w:pPr>
-      <w:bookmarkStart w:id="13" w:name="4._CSCI_architectural_design"/>
-      <w:bookmarkStart w:id="14" w:name="_bookmark0"/>
-      <w:bookmarkStart w:id="15" w:name="_Toc432621792"/>
+      <w:bookmarkStart w:id="12" w:name="4._CSCI_architectural_design"/>
+      <w:bookmarkStart w:id="13" w:name="_bookmark0"/>
+      <w:bookmarkStart w:id="14" w:name="_Toc432621792"/>
+      <w:bookmarkEnd w:id="12"/>
       <w:bookmarkEnd w:id="13"/>
+      <w:r>
+        <w:rPr>
+          <w:rFonts w:asciiTheme="minorHAnsi" w:hAnsiTheme="minorHAnsi" w:cstheme="minorHAnsi"/>
+        </w:rPr>
+        <w:t>CSCI architectural design</w:t>
+      </w:r>
       <w:bookmarkEnd w:id="14"/>
-      <w:r>
-        <w:rPr>
-          <w:rFonts w:asciiTheme="minorHAnsi" w:hAnsiTheme="minorHAnsi" w:cstheme="minorHAnsi"/>
-        </w:rPr>
-        <w:t>CSCI architectural design</w:t>
-      </w:r>
-      <w:bookmarkEnd w:id="15"/>
     </w:p>
     <w:p>
       <w:pPr>
@@ -8856,18 +8852,18 @@
           <w:rFonts w:cstheme="minorHAnsi"/>
         </w:rPr>
       </w:pPr>
-      <w:bookmarkStart w:id="16" w:name="4.1_CSCI_components"/>
-      <w:bookmarkStart w:id="17" w:name="_bookmark1"/>
-      <w:bookmarkStart w:id="18" w:name="_Toc432621793"/>
+      <w:bookmarkStart w:id="15" w:name="4.1_CSCI_components"/>
+      <w:bookmarkStart w:id="16" w:name="_bookmark1"/>
+      <w:bookmarkStart w:id="17" w:name="_Toc432621793"/>
+      <w:bookmarkEnd w:id="15"/>
       <w:bookmarkEnd w:id="16"/>
+      <w:r>
+        <w:rPr>
+          <w:rFonts w:cstheme="minorHAnsi"/>
+        </w:rPr>
+        <w:t>CSCI components</w:t>
+      </w:r>
       <w:bookmarkEnd w:id="17"/>
-      <w:r>
-        <w:rPr>
-          <w:rFonts w:cstheme="minorHAnsi"/>
-        </w:rPr>
-        <w:t>CSCI components</w:t>
-      </w:r>
-      <w:bookmarkEnd w:id="18"/>
     </w:p>
     <w:p>
       <w:pPr>
@@ -11573,8 +11569,8 @@
           <w:rFonts w:cstheme="minorHAnsi"/>
         </w:rPr>
       </w:pPr>
-      <w:bookmarkStart w:id="19" w:name="_bookmark2"/>
-      <w:bookmarkEnd w:id="19"/>
+      <w:bookmarkStart w:id="18" w:name="_bookmark2"/>
+      <w:bookmarkEnd w:id="18"/>
       <w:r>
         <w:rPr>
           <w:rFonts w:cstheme="minorHAnsi"/>
@@ -15806,9 +15802,9 @@
       <w:pPr>
         <w:pStyle w:val="Heading2"/>
       </w:pPr>
-      <w:bookmarkStart w:id="20" w:name="4.2_Concept_of_execution"/>
-      <w:bookmarkStart w:id="21" w:name="_Toc432621794"/>
-      <w:bookmarkEnd w:id="20"/>
+      <w:bookmarkStart w:id="19" w:name="4.2_Concept_of_execution"/>
+      <w:bookmarkStart w:id="20" w:name="_Toc432621794"/>
+      <w:bookmarkEnd w:id="19"/>
       <w:r>
         <w:rPr>
           <w:u w:color="000000"/>
@@ -15841,7 +15837,7 @@
         </w:rPr>
         <w:t>execution</w:t>
       </w:r>
-      <w:bookmarkEnd w:id="21"/>
+      <w:bookmarkEnd w:id="20"/>
     </w:p>
     <w:p>
       <w:pPr>
@@ -17393,15 +17389,15 @@
       <w:pPr>
         <w:pStyle w:val="Heading2"/>
       </w:pPr>
-      <w:bookmarkStart w:id="22" w:name="4.3_Interface_design"/>
-      <w:bookmarkStart w:id="23" w:name="4.3.1_Interface_identification_and_diagr"/>
-      <w:bookmarkStart w:id="24" w:name="_Toc432621795"/>
+      <w:bookmarkStart w:id="21" w:name="4.3_Interface_design"/>
+      <w:bookmarkStart w:id="22" w:name="4.3.1_Interface_identification_and_diagr"/>
+      <w:bookmarkStart w:id="23" w:name="_Toc432621795"/>
+      <w:bookmarkEnd w:id="21"/>
       <w:bookmarkEnd w:id="22"/>
+      <w:r>
+        <w:t>Interface design</w:t>
+      </w:r>
       <w:bookmarkEnd w:id="23"/>
-      <w:r>
-        <w:t>Interface design</w:t>
-      </w:r>
-      <w:bookmarkEnd w:id="24"/>
     </w:p>
     <w:p>
       <w:pPr>
@@ -18248,14 +18244,14 @@
           <w:rFonts w:cstheme="minorHAnsi"/>
         </w:rPr>
       </w:pPr>
-      <w:bookmarkStart w:id="25" w:name="_Toc432621796"/>
+      <w:bookmarkStart w:id="24" w:name="_Toc432621796"/>
       <w:r>
         <w:rPr>
           <w:rFonts w:cstheme="minorHAnsi"/>
         </w:rPr>
         <w:t>Interface identification and diagrams</w:t>
       </w:r>
-      <w:bookmarkEnd w:id="25"/>
+      <w:bookmarkEnd w:id="24"/>
     </w:p>
     <w:p>
       <w:pPr>
@@ -19286,18 +19282,18 @@
           <w:rFonts w:cstheme="minorHAnsi"/>
         </w:rPr>
       </w:pPr>
-      <w:bookmarkStart w:id="26" w:name="4.3.x_(Project-unique_identifier_of_inte"/>
-      <w:bookmarkStart w:id="27" w:name="_bookmark3"/>
-      <w:bookmarkStart w:id="28" w:name="_Toc432621797"/>
+      <w:bookmarkStart w:id="25" w:name="4.3.x_(Project-unique_identifier_of_inte"/>
+      <w:bookmarkStart w:id="26" w:name="_bookmark3"/>
+      <w:bookmarkStart w:id="27" w:name="_Toc432621797"/>
+      <w:bookmarkEnd w:id="25"/>
       <w:bookmarkEnd w:id="26"/>
+      <w:r>
+        <w:rPr>
+          <w:rFonts w:cstheme="minorHAnsi"/>
+        </w:rPr>
+        <w:t>(Project-unique identifier of interface)</w:t>
+      </w:r>
       <w:bookmarkEnd w:id="27"/>
-      <w:r>
-        <w:rPr>
-          <w:rFonts w:cstheme="minorHAnsi"/>
-        </w:rPr>
-        <w:t>(Project-unique identifier of interface)</w:t>
-      </w:r>
-      <w:bookmarkEnd w:id="28"/>
     </w:p>
     <w:p>
       <w:pPr>
@@ -27645,18 +27641,18 @@
           <w:rFonts w:asciiTheme="minorHAnsi" w:hAnsiTheme="minorHAnsi" w:cstheme="minorHAnsi"/>
         </w:rPr>
       </w:pPr>
-      <w:bookmarkStart w:id="29" w:name="5._CSCI_detailed_design"/>
-      <w:bookmarkStart w:id="30" w:name="_bookmark4"/>
-      <w:bookmarkStart w:id="31" w:name="_Toc432621798"/>
+      <w:bookmarkStart w:id="28" w:name="5._CSCI_detailed_design"/>
+      <w:bookmarkStart w:id="29" w:name="_bookmark4"/>
+      <w:bookmarkStart w:id="30" w:name="_Toc432621798"/>
+      <w:bookmarkEnd w:id="28"/>
       <w:bookmarkEnd w:id="29"/>
+      <w:r>
+        <w:rPr>
+          <w:rFonts w:asciiTheme="minorHAnsi" w:hAnsiTheme="minorHAnsi" w:cstheme="minorHAnsi"/>
+        </w:rPr>
+        <w:t>CSCI detailed design</w:t>
+      </w:r>
       <w:bookmarkEnd w:id="30"/>
-      <w:r>
-        <w:rPr>
-          <w:rFonts w:asciiTheme="minorHAnsi" w:hAnsiTheme="minorHAnsi" w:cstheme="minorHAnsi"/>
-        </w:rPr>
-        <w:t>CSCI detailed design</w:t>
-      </w:r>
-      <w:bookmarkEnd w:id="31"/>
     </w:p>
     <w:p>
       <w:pPr>
@@ -28955,9 +28951,9 @@
           <w:rFonts w:cstheme="minorHAnsi"/>
         </w:rPr>
       </w:pPr>
-      <w:bookmarkStart w:id="32" w:name="5.x_(Project-unique_identifier_of_a_soft"/>
-      <w:bookmarkStart w:id="33" w:name="_Toc432621799"/>
-      <w:bookmarkEnd w:id="32"/>
+      <w:bookmarkStart w:id="31" w:name="5.x_(Project-unique_identifier_of_a_soft"/>
+      <w:bookmarkStart w:id="32" w:name="_Toc432621799"/>
+      <w:bookmarkEnd w:id="31"/>
       <w:r>
         <w:rPr>
           <w:rFonts w:cstheme="minorHAnsi"/>
@@ -29161,7 +29157,7 @@
         </w:rPr>
         <w:t>units)</w:t>
       </w:r>
-      <w:bookmarkEnd w:id="33"/>
+      <w:bookmarkEnd w:id="32"/>
     </w:p>
     <w:p>
       <w:pPr>
@@ -34696,11 +34692,11 @@
       <w:pPr>
         <w:pStyle w:val="Heading1"/>
       </w:pPr>
-      <w:bookmarkStart w:id="34" w:name="6._Requirements_traceability"/>
-      <w:bookmarkStart w:id="35" w:name="_bookmark5"/>
-      <w:bookmarkStart w:id="36" w:name="_Toc432621800"/>
+      <w:bookmarkStart w:id="33" w:name="6._Requirements_traceability"/>
+      <w:bookmarkStart w:id="34" w:name="_bookmark5"/>
+      <w:bookmarkStart w:id="35" w:name="_Toc432621800"/>
+      <w:bookmarkEnd w:id="33"/>
       <w:bookmarkEnd w:id="34"/>
-      <w:bookmarkEnd w:id="35"/>
       <w:r>
         <w:rPr>
           <w:u w:color="000000"/>
@@ -34721,7 +34717,7 @@
         </w:rPr>
         <w:t>traceability</w:t>
       </w:r>
-      <w:bookmarkEnd w:id="36"/>
+      <w:bookmarkEnd w:id="35"/>
     </w:p>
     <w:p>
       <w:pPr>
@@ -35363,7 +35359,7 @@
               <w:ind w:right="118"/>
               <w:jc w:val="both"/>
             </w:pPr>
-            <w:bookmarkStart w:id="37" w:name="_Hlk512884735"/>
+            <w:bookmarkStart w:id="36" w:name="_Hlk512884735"/>
             <w:r>
               <w:t>Number</w:t>
             </w:r>
@@ -36608,7 +36604,12 @@
               <w:jc w:val="both"/>
             </w:pPr>
             <w:r>
-              <w:t>Homepage</w:t>
+              <w:t>Homepa</w:t>
+            </w:r>
+            <w:bookmarkStart w:id="37" w:name="_GoBack"/>
+            <w:bookmarkEnd w:id="37"/>
+            <w:r>
+              <w:t>ge</w:t>
             </w:r>
           </w:p>
         </w:tc>
@@ -40520,7 +40521,7 @@
           </w:p>
         </w:tc>
       </w:tr>
-      <w:bookmarkEnd w:id="37"/>
+      <w:bookmarkEnd w:id="36"/>
     </w:tbl>
     <w:p>
       <w:pPr>
@@ -57340,7 +57341,7 @@
 </file>
 
 <file path=customXml/itemProps1.xml><?xml version="1.0" encoding="utf-8"?>
-<ds:datastoreItem xmlns:ds="http://schemas.openxmlformats.org/officeDocument/2006/customXml" ds:itemID="{F24DFB1A-1411-4F4C-B4D3-4FF4B515109C}">
+<ds:datastoreItem xmlns:ds="http://schemas.openxmlformats.org/officeDocument/2006/customXml" ds:itemID="{BD5412C3-CD16-46F8-8BEC-4109F4FBDA27}">
   <ds:schemaRefs>
     <ds:schemaRef ds:uri="http://schemas.openxmlformats.org/officeDocument/2006/bibliography"/>
   </ds:schemaRefs>

</xml_diff>